<commit_message>
refactor(lcd_hd44780): Hoàn tất bài ứng dụng cuối
</commit_message>
<xml_diff>
--- a/2024_HK2_Thuc_Tap_Vi_Dieu_Khien/Lab_exercises/lab_03_lcd_hd44780/22134012_VoHongQuan_2024_Buoi3_LCD_HD44780.docx
+++ b/2024_HK2_Thuc_Tap_Vi_Dieu_Khien/Lab_exercises/lab_03_lcd_hd44780/22134012_VoHongQuan_2024_Buoi3_LCD_HD44780.docx
@@ -7693,41 +7693,528 @@
       </w:r>
       <w:proofErr w:type="spellEnd"/>
       <w:r>
-        <w:t xml:space="preserve"> làm:</w:t>
+        <w:t xml:space="preserve"> </w:t>
+      </w:r>
+      <w:proofErr w:type="spellStart"/>
+      <w:r>
+        <w:t>làm</w:t>
+      </w:r>
+      <w:proofErr w:type="spellEnd"/>
+      <w:r>
+        <w:t>:</w:t>
       </w:r>
     </w:p>
+    <w:tbl>
+      <w:tblPr>
+        <w:tblStyle w:val="TableGrid"/>
+        <w:tblW w:w="0" w:type="auto"/>
+        <w:tblLook w:val="04A0" w:firstRow="1" w:lastRow="0" w:firstColumn="1" w:lastColumn="0" w:noHBand="0" w:noVBand="1"/>
+      </w:tblPr>
+      <w:tblGrid>
+        <w:gridCol w:w="9016"/>
+      </w:tblGrid>
+      <w:tr>
+        <w:tc>
+          <w:tcPr>
+            <w:tcW w:w="9016" w:type="dxa"/>
+          </w:tcPr>
+          <w:p>
+            <w:pPr>
+              <w:spacing w:line="360" w:lineRule="auto"/>
+            </w:pPr>
+            <w:r>
+              <w:t xml:space="preserve">uint8_t hours = 14;  </w:t>
+            </w:r>
+          </w:p>
+          <w:p>
+            <w:pPr>
+              <w:spacing w:line="360" w:lineRule="auto"/>
+            </w:pPr>
+            <w:r>
+              <w:t xml:space="preserve">uint8_t minutes = 3; </w:t>
+            </w:r>
+          </w:p>
+          <w:p>
+            <w:pPr>
+              <w:spacing w:line="360" w:lineRule="auto"/>
+            </w:pPr>
+            <w:r>
+              <w:t xml:space="preserve">uint8_t seconds = 5; </w:t>
+            </w:r>
+          </w:p>
+          <w:p>
+            <w:pPr>
+              <w:spacing w:line="360" w:lineRule="auto"/>
+            </w:pPr>
+          </w:p>
+          <w:p>
+            <w:pPr>
+              <w:spacing w:line="360" w:lineRule="auto"/>
+            </w:pPr>
+            <w:r>
+              <w:lastRenderedPageBreak/>
+              <w:t xml:space="preserve">void </w:t>
+            </w:r>
+            <w:proofErr w:type="spellStart"/>
+            <w:r>
+              <w:t>DisplayTime</w:t>
+            </w:r>
+            <w:proofErr w:type="spellEnd"/>
+            <w:r>
+              <w:t>(void) {</w:t>
+            </w:r>
+          </w:p>
+          <w:p>
+            <w:pPr>
+              <w:spacing w:line="360" w:lineRule="auto"/>
+            </w:pPr>
+            <w:r>
+              <w:t xml:space="preserve">    char </w:t>
+            </w:r>
+            <w:proofErr w:type="spellStart"/>
+            <w:proofErr w:type="gramStart"/>
+            <w:r>
+              <w:t>timeString</w:t>
+            </w:r>
+            <w:proofErr w:type="spellEnd"/>
+            <w:r>
+              <w:t>[</w:t>
+            </w:r>
+            <w:proofErr w:type="gramEnd"/>
+            <w:r>
+              <w:t xml:space="preserve">16]; </w:t>
+            </w:r>
+          </w:p>
+          <w:p>
+            <w:pPr>
+              <w:spacing w:line="360" w:lineRule="auto"/>
+            </w:pPr>
+            <w:r>
+              <w:t xml:space="preserve">    </w:t>
+            </w:r>
+            <w:proofErr w:type="spellStart"/>
+            <w:proofErr w:type="gramStart"/>
+            <w:r>
+              <w:t>sprintf</w:t>
+            </w:r>
+            <w:proofErr w:type="spellEnd"/>
+            <w:r>
+              <w:t>(</w:t>
+            </w:r>
+            <w:proofErr w:type="spellStart"/>
+            <w:proofErr w:type="gramEnd"/>
+            <w:r>
+              <w:t>timeString</w:t>
+            </w:r>
+            <w:proofErr w:type="spellEnd"/>
+            <w:r>
+              <w:t>, "CLOCK: %02d:%02d:%02d", hours, minutes, seconds);</w:t>
+            </w:r>
+          </w:p>
+          <w:p>
+            <w:pPr>
+              <w:spacing w:line="360" w:lineRule="auto"/>
+            </w:pPr>
+            <w:r>
+              <w:t xml:space="preserve">    </w:t>
+            </w:r>
+            <w:proofErr w:type="spellStart"/>
+            <w:r>
+              <w:t>LCD_</w:t>
+            </w:r>
+            <w:proofErr w:type="gramStart"/>
+            <w:r>
+              <w:t>GotoXY</w:t>
+            </w:r>
+            <w:proofErr w:type="spellEnd"/>
+            <w:r>
+              <w:t>(</w:t>
+            </w:r>
+            <w:proofErr w:type="gramEnd"/>
+            <w:r>
+              <w:t xml:space="preserve">0, 0); </w:t>
+            </w:r>
+          </w:p>
+          <w:p>
+            <w:pPr>
+              <w:spacing w:line="360" w:lineRule="auto"/>
+            </w:pPr>
+            <w:r>
+              <w:t xml:space="preserve">    </w:t>
+            </w:r>
+            <w:proofErr w:type="spellStart"/>
+            <w:r>
+              <w:t>LCD_</w:t>
+            </w:r>
+            <w:proofErr w:type="gramStart"/>
+            <w:r>
+              <w:t>PutString</w:t>
+            </w:r>
+            <w:proofErr w:type="spellEnd"/>
+            <w:r>
+              <w:t>(</w:t>
+            </w:r>
+            <w:proofErr w:type="gramEnd"/>
+            <w:r>
+              <w:t>(uint8_t *)</w:t>
+            </w:r>
+            <w:proofErr w:type="spellStart"/>
+            <w:r>
+              <w:t>timeString</w:t>
+            </w:r>
+            <w:proofErr w:type="spellEnd"/>
+            <w:r>
+              <w:t xml:space="preserve">); </w:t>
+            </w:r>
+          </w:p>
+          <w:p>
+            <w:pPr>
+              <w:spacing w:line="360" w:lineRule="auto"/>
+            </w:pPr>
+            <w:r>
+              <w:t>}</w:t>
+            </w:r>
+          </w:p>
+          <w:p>
+            <w:pPr>
+              <w:spacing w:line="360" w:lineRule="auto"/>
+            </w:pPr>
+          </w:p>
+          <w:p>
+            <w:pPr>
+              <w:spacing w:line="360" w:lineRule="auto"/>
+            </w:pPr>
+            <w:r>
+              <w:t xml:space="preserve">void </w:t>
+            </w:r>
+            <w:proofErr w:type="spellStart"/>
+            <w:r>
+              <w:t>UpdateTime</w:t>
+            </w:r>
+            <w:proofErr w:type="spellEnd"/>
+            <w:r>
+              <w:t>(void) {</w:t>
+            </w:r>
+          </w:p>
+          <w:p>
+            <w:pPr>
+              <w:spacing w:line="360" w:lineRule="auto"/>
+            </w:pPr>
+            <w:r>
+              <w:tab/>
+            </w:r>
+            <w:r>
+              <w:tab/>
+            </w:r>
+            <w:proofErr w:type="spellStart"/>
+            <w:r>
+              <w:t>HAL_</w:t>
+            </w:r>
+            <w:proofErr w:type="gramStart"/>
+            <w:r>
+              <w:t>Delay</w:t>
+            </w:r>
+            <w:proofErr w:type="spellEnd"/>
+            <w:r>
+              <w:t>(</w:t>
+            </w:r>
+            <w:proofErr w:type="gramEnd"/>
+            <w:r>
+              <w:t xml:space="preserve">1000); </w:t>
+            </w:r>
+          </w:p>
+          <w:p>
+            <w:pPr>
+              <w:spacing w:line="360" w:lineRule="auto"/>
+            </w:pPr>
+            <w:r>
+              <w:t xml:space="preserve">    seconds++;</w:t>
+            </w:r>
+          </w:p>
+          <w:p>
+            <w:pPr>
+              <w:spacing w:line="360" w:lineRule="auto"/>
+            </w:pPr>
+            <w:r>
+              <w:t xml:space="preserve">    if (seconds &gt;= 60) {</w:t>
+            </w:r>
+          </w:p>
+          <w:p>
+            <w:pPr>
+              <w:spacing w:line="360" w:lineRule="auto"/>
+            </w:pPr>
+            <w:r>
+              <w:t xml:space="preserve">        seconds = 0;</w:t>
+            </w:r>
+          </w:p>
+          <w:p>
+            <w:pPr>
+              <w:spacing w:line="360" w:lineRule="auto"/>
+            </w:pPr>
+            <w:r>
+              <w:t xml:space="preserve">        minutes++;</w:t>
+            </w:r>
+          </w:p>
+          <w:p>
+            <w:pPr>
+              <w:spacing w:line="360" w:lineRule="auto"/>
+            </w:pPr>
+            <w:r>
+              <w:t xml:space="preserve">        if (minutes &gt;= 60) {</w:t>
+            </w:r>
+          </w:p>
+          <w:p>
+            <w:pPr>
+              <w:spacing w:line="360" w:lineRule="auto"/>
+            </w:pPr>
+            <w:r>
+              <w:t xml:space="preserve">            minutes = 0;</w:t>
+            </w:r>
+          </w:p>
+          <w:p>
+            <w:pPr>
+              <w:spacing w:line="360" w:lineRule="auto"/>
+            </w:pPr>
+            <w:r>
+              <w:t xml:space="preserve">            hours++;</w:t>
+            </w:r>
+          </w:p>
+          <w:p>
+            <w:pPr>
+              <w:spacing w:line="360" w:lineRule="auto"/>
+            </w:pPr>
+            <w:r>
+              <w:t xml:space="preserve">            if (hours &gt;= 24) {</w:t>
+            </w:r>
+          </w:p>
+          <w:p>
+            <w:pPr>
+              <w:spacing w:line="360" w:lineRule="auto"/>
+            </w:pPr>
+            <w:r>
+              <w:t xml:space="preserve">                hours = 0;</w:t>
+            </w:r>
+          </w:p>
+          <w:p>
+            <w:pPr>
+              <w:spacing w:line="360" w:lineRule="auto"/>
+            </w:pPr>
+            <w:r>
+              <w:t xml:space="preserve">            }</w:t>
+            </w:r>
+          </w:p>
+          <w:p>
+            <w:pPr>
+              <w:spacing w:line="360" w:lineRule="auto"/>
+            </w:pPr>
+            <w:r>
+              <w:t xml:space="preserve">        }</w:t>
+            </w:r>
+          </w:p>
+          <w:p>
+            <w:pPr>
+              <w:spacing w:line="360" w:lineRule="auto"/>
+            </w:pPr>
+            <w:r>
+              <w:t xml:space="preserve">    }</w:t>
+            </w:r>
+          </w:p>
+          <w:p>
+            <w:pPr>
+              <w:spacing w:line="360" w:lineRule="auto"/>
+            </w:pPr>
+            <w:r>
+              <w:t>}</w:t>
+            </w:r>
+          </w:p>
+          <w:p>
+            <w:pPr>
+              <w:spacing w:line="360" w:lineRule="auto"/>
+            </w:pPr>
+          </w:p>
+          <w:p>
+            <w:pPr>
+              <w:spacing w:line="360" w:lineRule="auto"/>
+            </w:pPr>
+            <w:r>
+              <w:t>int main(void) {</w:t>
+            </w:r>
+          </w:p>
+          <w:p>
+            <w:pPr>
+              <w:spacing w:line="360" w:lineRule="auto"/>
+            </w:pPr>
+            <w:r>
+              <w:t xml:space="preserve">    </w:t>
+            </w:r>
+            <w:proofErr w:type="spellStart"/>
+            <w:r>
+              <w:t>HAL_</w:t>
+            </w:r>
+            <w:proofErr w:type="gramStart"/>
+            <w:r>
+              <w:t>Init</w:t>
+            </w:r>
+            <w:proofErr w:type="spellEnd"/>
+            <w:r>
+              <w:t>(</w:t>
+            </w:r>
+            <w:proofErr w:type="gramEnd"/>
+            <w:r>
+              <w:t xml:space="preserve">); </w:t>
+            </w:r>
+          </w:p>
+          <w:p>
+            <w:pPr>
+              <w:spacing w:line="360" w:lineRule="auto"/>
+            </w:pPr>
+            <w:r>
+              <w:t xml:space="preserve">    </w:t>
+            </w:r>
+            <w:proofErr w:type="spellStart"/>
+            <w:r>
+              <w:t>SystemClock_</w:t>
+            </w:r>
+            <w:proofErr w:type="gramStart"/>
+            <w:r>
+              <w:t>Config</w:t>
+            </w:r>
+            <w:proofErr w:type="spellEnd"/>
+            <w:r>
+              <w:t>(</w:t>
+            </w:r>
+            <w:proofErr w:type="gramEnd"/>
+            <w:r>
+              <w:t xml:space="preserve">); </w:t>
+            </w:r>
+          </w:p>
+          <w:p>
+            <w:pPr>
+              <w:spacing w:line="360" w:lineRule="auto"/>
+            </w:pPr>
+            <w:r>
+              <w:t xml:space="preserve">    </w:t>
+            </w:r>
+            <w:proofErr w:type="spellStart"/>
+            <w:r>
+              <w:t>MX_GPIO_</w:t>
+            </w:r>
+            <w:proofErr w:type="gramStart"/>
+            <w:r>
+              <w:t>Init</w:t>
+            </w:r>
+            <w:proofErr w:type="spellEnd"/>
+            <w:r>
+              <w:t>(</w:t>
+            </w:r>
+            <w:proofErr w:type="gramEnd"/>
+            <w:r>
+              <w:t xml:space="preserve">); </w:t>
+            </w:r>
+          </w:p>
+          <w:p>
+            <w:pPr>
+              <w:spacing w:line="360" w:lineRule="auto"/>
+            </w:pPr>
+            <w:r>
+              <w:t xml:space="preserve">    </w:t>
+            </w:r>
+            <w:proofErr w:type="spellStart"/>
+            <w:r>
+              <w:t>LCD_</w:t>
+            </w:r>
+            <w:proofErr w:type="gramStart"/>
+            <w:r>
+              <w:t>Init</w:t>
+            </w:r>
+            <w:proofErr w:type="spellEnd"/>
+            <w:r>
+              <w:t>(</w:t>
+            </w:r>
+            <w:proofErr w:type="gramEnd"/>
+            <w:r>
+              <w:t xml:space="preserve">); </w:t>
+            </w:r>
+          </w:p>
+          <w:p>
+            <w:pPr>
+              <w:spacing w:line="360" w:lineRule="auto"/>
+            </w:pPr>
+          </w:p>
+          <w:p>
+            <w:pPr>
+              <w:spacing w:line="360" w:lineRule="auto"/>
+            </w:pPr>
+            <w:r>
+              <w:t xml:space="preserve">    while (1) {</w:t>
+            </w:r>
+          </w:p>
+          <w:p>
+            <w:pPr>
+              <w:spacing w:line="360" w:lineRule="auto"/>
+            </w:pPr>
+            <w:r>
+              <w:t xml:space="preserve">        </w:t>
+            </w:r>
+            <w:proofErr w:type="spellStart"/>
+            <w:proofErr w:type="gramStart"/>
+            <w:r>
+              <w:t>DisplayTime</w:t>
+            </w:r>
+            <w:proofErr w:type="spellEnd"/>
+            <w:r>
+              <w:t>(</w:t>
+            </w:r>
+            <w:proofErr w:type="gramEnd"/>
+            <w:r>
+              <w:t xml:space="preserve">); </w:t>
+            </w:r>
+          </w:p>
+          <w:p>
+            <w:pPr>
+              <w:spacing w:line="360" w:lineRule="auto"/>
+            </w:pPr>
+            <w:r>
+              <w:lastRenderedPageBreak/>
+              <w:t xml:space="preserve">        </w:t>
+            </w:r>
+            <w:proofErr w:type="spellStart"/>
+            <w:proofErr w:type="gramStart"/>
+            <w:r>
+              <w:t>UpdateTime</w:t>
+            </w:r>
+            <w:proofErr w:type="spellEnd"/>
+            <w:r>
+              <w:t>(</w:t>
+            </w:r>
+            <w:proofErr w:type="gramEnd"/>
+            <w:r>
+              <w:t xml:space="preserve">); </w:t>
+            </w:r>
+          </w:p>
+          <w:p>
+            <w:pPr>
+              <w:spacing w:line="360" w:lineRule="auto"/>
+            </w:pPr>
+            <w:r>
+              <w:t xml:space="preserve">    }</w:t>
+            </w:r>
+          </w:p>
+          <w:p>
+            <w:pPr>
+              <w:spacing w:line="360" w:lineRule="auto"/>
+            </w:pPr>
+            <w:r>
+              <w:t>}</w:t>
+            </w:r>
+          </w:p>
+        </w:tc>
+      </w:tr>
+    </w:tbl>
     <w:p>
       <w:pPr>
         <w:spacing w:line="360" w:lineRule="auto"/>
       </w:pPr>
-      <w:r>
-        <w:tab/>
-      </w:r>
-    </w:p>
-    <w:p>
-      <w:pPr>
-        <w:spacing w:line="360" w:lineRule="auto"/>
-      </w:pPr>
-      <w:r>
-        <w:tab/>
-      </w:r>
-    </w:p>
-    <w:p>
-      <w:pPr>
-        <w:spacing w:line="360" w:lineRule="auto"/>
-      </w:pPr>
-      <w:r>
-        <w:tab/>
-      </w:r>
-    </w:p>
-    <w:p>
-      <w:pPr>
-        <w:spacing w:line="360" w:lineRule="auto"/>
-      </w:pPr>
-      <w:r>
-        <w:lastRenderedPageBreak/>
-        <w:tab/>
-      </w:r>
     </w:p>
     <w:p>
       <w:pPr>
@@ -8650,37 +9137,940 @@
         <w:t>:</w:t>
       </w:r>
     </w:p>
+    <w:tbl>
+      <w:tblPr>
+        <w:tblStyle w:val="TableGrid"/>
+        <w:tblW w:w="0" w:type="auto"/>
+        <w:tblLook w:val="04A0" w:firstRow="1" w:lastRow="0" w:firstColumn="1" w:lastColumn="0" w:noHBand="0" w:noVBand="1"/>
+      </w:tblPr>
+      <w:tblGrid>
+        <w:gridCol w:w="9016"/>
+      </w:tblGrid>
+      <w:tr>
+        <w:tc>
+          <w:tcPr>
+            <w:tcW w:w="9016" w:type="dxa"/>
+          </w:tcPr>
+          <w:p>
+            <w:pPr>
+              <w:spacing w:line="360" w:lineRule="auto"/>
+            </w:pPr>
+            <w:r>
+              <w:t xml:space="preserve">uint8_t </w:t>
+            </w:r>
+            <w:proofErr w:type="spellStart"/>
+            <w:r>
+              <w:t>product_count</w:t>
+            </w:r>
+            <w:proofErr w:type="spellEnd"/>
+            <w:r>
+              <w:t xml:space="preserve"> = 0; </w:t>
+            </w:r>
+          </w:p>
+          <w:p>
+            <w:pPr>
+              <w:spacing w:line="360" w:lineRule="auto"/>
+            </w:pPr>
+            <w:r>
+              <w:t xml:space="preserve">uint8_t </w:t>
+            </w:r>
+            <w:proofErr w:type="spellStart"/>
+            <w:r>
+              <w:t>auto_increment</w:t>
+            </w:r>
+            <w:proofErr w:type="spellEnd"/>
+            <w:r>
+              <w:t xml:space="preserve"> = 0; </w:t>
+            </w:r>
+          </w:p>
+          <w:p>
+            <w:pPr>
+              <w:spacing w:line="360" w:lineRule="auto"/>
+            </w:pPr>
+            <w:r>
+              <w:t xml:space="preserve">uint32_t </w:t>
+            </w:r>
+            <w:proofErr w:type="spellStart"/>
+            <w:r>
+              <w:t>last_update_time</w:t>
+            </w:r>
+            <w:proofErr w:type="spellEnd"/>
+            <w:r>
+              <w:t xml:space="preserve"> = 0; </w:t>
+            </w:r>
+          </w:p>
+          <w:p>
+            <w:pPr>
+              <w:spacing w:line="360" w:lineRule="auto"/>
+            </w:pPr>
+          </w:p>
+          <w:p>
+            <w:pPr>
+              <w:spacing w:line="360" w:lineRule="auto"/>
+            </w:pPr>
+            <w:r>
+              <w:t xml:space="preserve">void </w:t>
+            </w:r>
+            <w:proofErr w:type="spellStart"/>
+            <w:r>
+              <w:t>LCD_</w:t>
+            </w:r>
+            <w:proofErr w:type="gramStart"/>
+            <w:r>
+              <w:t>UpdateProductCount</w:t>
+            </w:r>
+            <w:proofErr w:type="spellEnd"/>
+            <w:r>
+              <w:t>(</w:t>
+            </w:r>
+            <w:proofErr w:type="gramEnd"/>
+            <w:r>
+              <w:t>) {</w:t>
+            </w:r>
+          </w:p>
+          <w:p>
+            <w:pPr>
+              <w:spacing w:line="360" w:lineRule="auto"/>
+            </w:pPr>
+            <w:r>
+              <w:t xml:space="preserve">    char </w:t>
+            </w:r>
+            <w:proofErr w:type="spellStart"/>
+            <w:r>
+              <w:t>lcd_</w:t>
+            </w:r>
+            <w:proofErr w:type="gramStart"/>
+            <w:r>
+              <w:t>buffer</w:t>
+            </w:r>
+            <w:proofErr w:type="spellEnd"/>
+            <w:r>
+              <w:t>[</w:t>
+            </w:r>
+            <w:proofErr w:type="gramEnd"/>
+            <w:r>
+              <w:t xml:space="preserve">16]; </w:t>
+            </w:r>
+          </w:p>
+          <w:p>
+            <w:pPr>
+              <w:spacing w:line="360" w:lineRule="auto"/>
+            </w:pPr>
+            <w:r>
+              <w:t xml:space="preserve">    </w:t>
+            </w:r>
+            <w:proofErr w:type="spellStart"/>
+            <w:proofErr w:type="gramStart"/>
+            <w:r>
+              <w:t>sprintf</w:t>
+            </w:r>
+            <w:proofErr w:type="spellEnd"/>
+            <w:r>
+              <w:t>(</w:t>
+            </w:r>
+            <w:proofErr w:type="spellStart"/>
+            <w:proofErr w:type="gramEnd"/>
+            <w:r>
+              <w:t>lcd_buffer</w:t>
+            </w:r>
+            <w:proofErr w:type="spellEnd"/>
+            <w:r>
+              <w:t xml:space="preserve">, "San </w:t>
+            </w:r>
+            <w:proofErr w:type="spellStart"/>
+            <w:r>
+              <w:t>pham</w:t>
+            </w:r>
+            <w:proofErr w:type="spellEnd"/>
+            <w:r>
+              <w:t xml:space="preserve">: %02d", </w:t>
+            </w:r>
+            <w:proofErr w:type="spellStart"/>
+            <w:r>
+              <w:t>product_count</w:t>
+            </w:r>
+            <w:proofErr w:type="spellEnd"/>
+            <w:r>
+              <w:t>);</w:t>
+            </w:r>
+          </w:p>
+          <w:p>
+            <w:pPr>
+              <w:spacing w:line="360" w:lineRule="auto"/>
+            </w:pPr>
+            <w:r>
+              <w:t xml:space="preserve">    </w:t>
+            </w:r>
+            <w:proofErr w:type="spellStart"/>
+            <w:r>
+              <w:t>LCD_</w:t>
+            </w:r>
+            <w:proofErr w:type="gramStart"/>
+            <w:r>
+              <w:t>GotoXY</w:t>
+            </w:r>
+            <w:proofErr w:type="spellEnd"/>
+            <w:r>
+              <w:t>(</w:t>
+            </w:r>
+            <w:proofErr w:type="gramEnd"/>
+            <w:r>
+              <w:t xml:space="preserve">0, 0); </w:t>
+            </w:r>
+          </w:p>
+          <w:p>
+            <w:pPr>
+              <w:spacing w:line="360" w:lineRule="auto"/>
+            </w:pPr>
+            <w:r>
+              <w:t xml:space="preserve">    </w:t>
+            </w:r>
+            <w:proofErr w:type="spellStart"/>
+            <w:r>
+              <w:t>LCD_</w:t>
+            </w:r>
+            <w:proofErr w:type="gramStart"/>
+            <w:r>
+              <w:t>PutString</w:t>
+            </w:r>
+            <w:proofErr w:type="spellEnd"/>
+            <w:r>
+              <w:t>(</w:t>
+            </w:r>
+            <w:proofErr w:type="gramEnd"/>
+            <w:r>
+              <w:t>(uint8_t *)</w:t>
+            </w:r>
+            <w:proofErr w:type="spellStart"/>
+            <w:r>
+              <w:t>lcd_buffer</w:t>
+            </w:r>
+            <w:proofErr w:type="spellEnd"/>
+            <w:r>
+              <w:t>);</w:t>
+            </w:r>
+          </w:p>
+          <w:p>
+            <w:pPr>
+              <w:spacing w:line="360" w:lineRule="auto"/>
+            </w:pPr>
+            <w:r>
+              <w:t>}</w:t>
+            </w:r>
+          </w:p>
+          <w:p>
+            <w:pPr>
+              <w:spacing w:line="360" w:lineRule="auto"/>
+            </w:pPr>
+          </w:p>
+          <w:p>
+            <w:pPr>
+              <w:spacing w:line="360" w:lineRule="auto"/>
+            </w:pPr>
+            <w:r>
+              <w:t>int main(void) {</w:t>
+            </w:r>
+          </w:p>
+          <w:p>
+            <w:pPr>
+              <w:spacing w:line="360" w:lineRule="auto"/>
+            </w:pPr>
+            <w:r>
+              <w:t xml:space="preserve">    </w:t>
+            </w:r>
+            <w:proofErr w:type="spellStart"/>
+            <w:r>
+              <w:t>HAL_</w:t>
+            </w:r>
+            <w:proofErr w:type="gramStart"/>
+            <w:r>
+              <w:t>Init</w:t>
+            </w:r>
+            <w:proofErr w:type="spellEnd"/>
+            <w:r>
+              <w:t>(</w:t>
+            </w:r>
+            <w:proofErr w:type="gramEnd"/>
+            <w:r>
+              <w:t xml:space="preserve">); </w:t>
+            </w:r>
+          </w:p>
+          <w:p>
+            <w:pPr>
+              <w:spacing w:line="360" w:lineRule="auto"/>
+            </w:pPr>
+            <w:r>
+              <w:lastRenderedPageBreak/>
+              <w:t xml:space="preserve">    </w:t>
+            </w:r>
+            <w:proofErr w:type="spellStart"/>
+            <w:r>
+              <w:t>SystemClock_</w:t>
+            </w:r>
+            <w:proofErr w:type="gramStart"/>
+            <w:r>
+              <w:t>Config</w:t>
+            </w:r>
+            <w:proofErr w:type="spellEnd"/>
+            <w:r>
+              <w:t>(</w:t>
+            </w:r>
+            <w:proofErr w:type="gramEnd"/>
+            <w:r>
+              <w:t xml:space="preserve">); </w:t>
+            </w:r>
+          </w:p>
+          <w:p>
+            <w:pPr>
+              <w:spacing w:line="360" w:lineRule="auto"/>
+            </w:pPr>
+            <w:r>
+              <w:t xml:space="preserve">    </w:t>
+            </w:r>
+            <w:proofErr w:type="spellStart"/>
+            <w:r>
+              <w:t>MX_GPIO_</w:t>
+            </w:r>
+            <w:proofErr w:type="gramStart"/>
+            <w:r>
+              <w:t>Init</w:t>
+            </w:r>
+            <w:proofErr w:type="spellEnd"/>
+            <w:r>
+              <w:t>(</w:t>
+            </w:r>
+            <w:proofErr w:type="gramEnd"/>
+            <w:r>
+              <w:t xml:space="preserve">); </w:t>
+            </w:r>
+          </w:p>
+          <w:p>
+            <w:pPr>
+              <w:spacing w:line="360" w:lineRule="auto"/>
+            </w:pPr>
+            <w:r>
+              <w:t xml:space="preserve">    </w:t>
+            </w:r>
+            <w:proofErr w:type="spellStart"/>
+            <w:r>
+              <w:t>LCD_</w:t>
+            </w:r>
+            <w:proofErr w:type="gramStart"/>
+            <w:r>
+              <w:t>Init</w:t>
+            </w:r>
+            <w:proofErr w:type="spellEnd"/>
+            <w:r>
+              <w:t>(</w:t>
+            </w:r>
+            <w:proofErr w:type="gramEnd"/>
+            <w:r>
+              <w:t xml:space="preserve">); </w:t>
+            </w:r>
+          </w:p>
+          <w:p>
+            <w:pPr>
+              <w:spacing w:line="360" w:lineRule="auto"/>
+            </w:pPr>
+          </w:p>
+          <w:p>
+            <w:pPr>
+              <w:spacing w:line="360" w:lineRule="auto"/>
+            </w:pPr>
+            <w:r>
+              <w:t xml:space="preserve">    </w:t>
+            </w:r>
+            <w:proofErr w:type="spellStart"/>
+            <w:r>
+              <w:t>LCD_</w:t>
+            </w:r>
+            <w:proofErr w:type="gramStart"/>
+            <w:r>
+              <w:t>UpdateProductCount</w:t>
+            </w:r>
+            <w:proofErr w:type="spellEnd"/>
+            <w:r>
+              <w:t>(</w:t>
+            </w:r>
+            <w:proofErr w:type="gramEnd"/>
+            <w:r>
+              <w:t xml:space="preserve">); </w:t>
+            </w:r>
+          </w:p>
+          <w:p>
+            <w:pPr>
+              <w:spacing w:line="360" w:lineRule="auto"/>
+            </w:pPr>
+          </w:p>
+          <w:p>
+            <w:pPr>
+              <w:spacing w:line="360" w:lineRule="auto"/>
+            </w:pPr>
+            <w:r>
+              <w:t xml:space="preserve">    while (1) {</w:t>
+            </w:r>
+          </w:p>
+          <w:p>
+            <w:pPr>
+              <w:spacing w:line="360" w:lineRule="auto"/>
+            </w:pPr>
+            <w:r>
+              <w:t xml:space="preserve">        uint8_t button_P1 = </w:t>
+            </w:r>
+            <w:proofErr w:type="spellStart"/>
+            <w:r>
+              <w:t>HAL_GPIO_</w:t>
+            </w:r>
+            <w:proofErr w:type="gramStart"/>
+            <w:r>
+              <w:t>ReadPin</w:t>
+            </w:r>
+            <w:proofErr w:type="spellEnd"/>
+            <w:r>
+              <w:t>(</w:t>
+            </w:r>
+            <w:proofErr w:type="gramEnd"/>
+            <w:r>
+              <w:t>P1_GPIO_Port, P1_Pin);</w:t>
+            </w:r>
+          </w:p>
+          <w:p>
+            <w:pPr>
+              <w:spacing w:line="360" w:lineRule="auto"/>
+            </w:pPr>
+            <w:r>
+              <w:t xml:space="preserve">        uint8_t button_P2 = </w:t>
+            </w:r>
+            <w:proofErr w:type="spellStart"/>
+            <w:r>
+              <w:t>HAL_GPIO_</w:t>
+            </w:r>
+            <w:proofErr w:type="gramStart"/>
+            <w:r>
+              <w:t>ReadPin</w:t>
+            </w:r>
+            <w:proofErr w:type="spellEnd"/>
+            <w:r>
+              <w:t>(</w:t>
+            </w:r>
+            <w:proofErr w:type="gramEnd"/>
+            <w:r>
+              <w:t>P2_GPIO_Port, P2_Pin);</w:t>
+            </w:r>
+          </w:p>
+          <w:p>
+            <w:pPr>
+              <w:spacing w:line="360" w:lineRule="auto"/>
+            </w:pPr>
+            <w:r>
+              <w:t xml:space="preserve">        uint8_t button_P3 = </w:t>
+            </w:r>
+            <w:proofErr w:type="spellStart"/>
+            <w:r>
+              <w:t>HAL_GPIO_</w:t>
+            </w:r>
+            <w:proofErr w:type="gramStart"/>
+            <w:r>
+              <w:t>ReadPin</w:t>
+            </w:r>
+            <w:proofErr w:type="spellEnd"/>
+            <w:r>
+              <w:t>(</w:t>
+            </w:r>
+            <w:proofErr w:type="gramEnd"/>
+            <w:r>
+              <w:t>P3_GPIO_Port, P3_Pin);</w:t>
+            </w:r>
+          </w:p>
+          <w:p>
+            <w:pPr>
+              <w:spacing w:line="360" w:lineRule="auto"/>
+            </w:pPr>
+            <w:r>
+              <w:t xml:space="preserve">        uint8_t button_P4 = </w:t>
+            </w:r>
+            <w:proofErr w:type="spellStart"/>
+            <w:r>
+              <w:t>HAL_GPIO_</w:t>
+            </w:r>
+            <w:proofErr w:type="gramStart"/>
+            <w:r>
+              <w:t>ReadPin</w:t>
+            </w:r>
+            <w:proofErr w:type="spellEnd"/>
+            <w:r>
+              <w:t>(</w:t>
+            </w:r>
+            <w:proofErr w:type="gramEnd"/>
+            <w:r>
+              <w:t>P4_GPIO_Port, P4_Pin);</w:t>
+            </w:r>
+          </w:p>
+          <w:p>
+            <w:pPr>
+              <w:spacing w:line="360" w:lineRule="auto"/>
+            </w:pPr>
+          </w:p>
+          <w:p>
+            <w:pPr>
+              <w:spacing w:line="360" w:lineRule="auto"/>
+            </w:pPr>
+            <w:r>
+              <w:t xml:space="preserve">        if (button_P1 == GPIO_PIN_RESET) { </w:t>
+            </w:r>
+          </w:p>
+          <w:p>
+            <w:pPr>
+              <w:spacing w:line="360" w:lineRule="auto"/>
+            </w:pPr>
+            <w:r>
+              <w:t xml:space="preserve">            </w:t>
+            </w:r>
+            <w:proofErr w:type="spellStart"/>
+            <w:r>
+              <w:t>product_count</w:t>
+            </w:r>
+            <w:proofErr w:type="spellEnd"/>
+            <w:r>
+              <w:t>++;</w:t>
+            </w:r>
+          </w:p>
+          <w:p>
+            <w:pPr>
+              <w:spacing w:line="360" w:lineRule="auto"/>
+            </w:pPr>
+            <w:r>
+              <w:t xml:space="preserve">            </w:t>
+            </w:r>
+            <w:proofErr w:type="spellStart"/>
+            <w:r>
+              <w:t>LCD_</w:t>
+            </w:r>
+            <w:proofErr w:type="gramStart"/>
+            <w:r>
+              <w:t>UpdateProductCount</w:t>
+            </w:r>
+            <w:proofErr w:type="spellEnd"/>
+            <w:r>
+              <w:t>(</w:t>
+            </w:r>
+            <w:proofErr w:type="gramEnd"/>
+            <w:r>
+              <w:t>);</w:t>
+            </w:r>
+          </w:p>
+          <w:p>
+            <w:pPr>
+              <w:spacing w:line="360" w:lineRule="auto"/>
+            </w:pPr>
+            <w:r>
+              <w:t xml:space="preserve">            </w:t>
+            </w:r>
+            <w:proofErr w:type="spellStart"/>
+            <w:r>
+              <w:t>HAL_</w:t>
+            </w:r>
+            <w:proofErr w:type="gramStart"/>
+            <w:r>
+              <w:t>Delay</w:t>
+            </w:r>
+            <w:proofErr w:type="spellEnd"/>
+            <w:r>
+              <w:t>(</w:t>
+            </w:r>
+            <w:proofErr w:type="gramEnd"/>
+            <w:r>
+              <w:t xml:space="preserve">200); </w:t>
+            </w:r>
+          </w:p>
+          <w:p>
+            <w:pPr>
+              <w:spacing w:line="360" w:lineRule="auto"/>
+            </w:pPr>
+            <w:r>
+              <w:t xml:space="preserve">        }</w:t>
+            </w:r>
+          </w:p>
+          <w:p>
+            <w:pPr>
+              <w:spacing w:line="360" w:lineRule="auto"/>
+            </w:pPr>
+          </w:p>
+          <w:p>
+            <w:pPr>
+              <w:spacing w:line="360" w:lineRule="auto"/>
+            </w:pPr>
+            <w:r>
+              <w:t xml:space="preserve">       </w:t>
+            </w:r>
+          </w:p>
+          <w:p>
+            <w:pPr>
+              <w:spacing w:line="360" w:lineRule="auto"/>
+            </w:pPr>
+            <w:r>
+              <w:t xml:space="preserve">        if (button_P2 == GPIO_PIN_RESET) {</w:t>
+            </w:r>
+          </w:p>
+          <w:p>
+            <w:pPr>
+              <w:spacing w:line="360" w:lineRule="auto"/>
+            </w:pPr>
+            <w:r>
+              <w:t xml:space="preserve">            if (</w:t>
+            </w:r>
+            <w:proofErr w:type="spellStart"/>
+            <w:r>
+              <w:t>product_count</w:t>
+            </w:r>
+            <w:proofErr w:type="spellEnd"/>
+            <w:r>
+              <w:t xml:space="preserve"> &gt; 0) </w:t>
+            </w:r>
+            <w:proofErr w:type="spellStart"/>
+            <w:r>
+              <w:t>product_count</w:t>
+            </w:r>
+            <w:proofErr w:type="spellEnd"/>
+            <w:r>
+              <w:t xml:space="preserve">--; </w:t>
+            </w:r>
+          </w:p>
+          <w:p>
+            <w:pPr>
+              <w:spacing w:line="360" w:lineRule="auto"/>
+            </w:pPr>
+            <w:r>
+              <w:t xml:space="preserve">            </w:t>
+            </w:r>
+            <w:proofErr w:type="spellStart"/>
+            <w:r>
+              <w:t>LCD_</w:t>
+            </w:r>
+            <w:proofErr w:type="gramStart"/>
+            <w:r>
+              <w:t>UpdateProductCount</w:t>
+            </w:r>
+            <w:proofErr w:type="spellEnd"/>
+            <w:r>
+              <w:t>(</w:t>
+            </w:r>
+            <w:proofErr w:type="gramEnd"/>
+            <w:r>
+              <w:t>);</w:t>
+            </w:r>
+          </w:p>
+          <w:p>
+            <w:pPr>
+              <w:spacing w:line="360" w:lineRule="auto"/>
+            </w:pPr>
+            <w:r>
+              <w:t xml:space="preserve">            </w:t>
+            </w:r>
+            <w:proofErr w:type="spellStart"/>
+            <w:r>
+              <w:t>HAL_</w:t>
+            </w:r>
+            <w:proofErr w:type="gramStart"/>
+            <w:r>
+              <w:t>Delay</w:t>
+            </w:r>
+            <w:proofErr w:type="spellEnd"/>
+            <w:r>
+              <w:t>(</w:t>
+            </w:r>
+            <w:proofErr w:type="gramEnd"/>
+            <w:r>
+              <w:t>200);</w:t>
+            </w:r>
+          </w:p>
+          <w:p>
+            <w:pPr>
+              <w:spacing w:line="360" w:lineRule="auto"/>
+            </w:pPr>
+            <w:r>
+              <w:t xml:space="preserve">        }</w:t>
+            </w:r>
+          </w:p>
+          <w:p>
+            <w:pPr>
+              <w:spacing w:line="360" w:lineRule="auto"/>
+            </w:pPr>
+          </w:p>
+          <w:p>
+            <w:pPr>
+              <w:spacing w:line="360" w:lineRule="auto"/>
+            </w:pPr>
+          </w:p>
+          <w:p>
+            <w:pPr>
+              <w:spacing w:line="360" w:lineRule="auto"/>
+            </w:pPr>
+            <w:r>
+              <w:t xml:space="preserve">        if (button_P3 == GPIO_PIN_RESET) {</w:t>
+            </w:r>
+          </w:p>
+          <w:p>
+            <w:pPr>
+              <w:spacing w:line="360" w:lineRule="auto"/>
+            </w:pPr>
+            <w:r>
+              <w:t xml:space="preserve">            </w:t>
+            </w:r>
+            <w:proofErr w:type="spellStart"/>
+            <w:r>
+              <w:t>auto_increment</w:t>
+            </w:r>
+            <w:proofErr w:type="spellEnd"/>
+            <w:r>
+              <w:t xml:space="preserve"> = 1;</w:t>
+            </w:r>
+          </w:p>
+          <w:p>
+            <w:pPr>
+              <w:spacing w:line="360" w:lineRule="auto"/>
+            </w:pPr>
+            <w:r>
+              <w:t xml:space="preserve">            </w:t>
+            </w:r>
+            <w:proofErr w:type="spellStart"/>
+            <w:r>
+              <w:t>HAL_</w:t>
+            </w:r>
+            <w:proofErr w:type="gramStart"/>
+            <w:r>
+              <w:t>Delay</w:t>
+            </w:r>
+            <w:proofErr w:type="spellEnd"/>
+            <w:r>
+              <w:t>(</w:t>
+            </w:r>
+            <w:proofErr w:type="gramEnd"/>
+            <w:r>
+              <w:t>200);</w:t>
+            </w:r>
+          </w:p>
+          <w:p>
+            <w:pPr>
+              <w:spacing w:line="360" w:lineRule="auto"/>
+            </w:pPr>
+            <w:r>
+              <w:t xml:space="preserve">        }</w:t>
+            </w:r>
+          </w:p>
+          <w:p>
+            <w:pPr>
+              <w:spacing w:line="360" w:lineRule="auto"/>
+            </w:pPr>
+          </w:p>
+          <w:p>
+            <w:pPr>
+              <w:spacing w:line="360" w:lineRule="auto"/>
+            </w:pPr>
+            <w:r>
+              <w:lastRenderedPageBreak/>
+              <w:t xml:space="preserve">  </w:t>
+            </w:r>
+          </w:p>
+          <w:p>
+            <w:pPr>
+              <w:spacing w:line="360" w:lineRule="auto"/>
+            </w:pPr>
+            <w:r>
+              <w:t xml:space="preserve">        if (button_P4 == GPIO_PIN_RESET) {</w:t>
+            </w:r>
+          </w:p>
+          <w:p>
+            <w:pPr>
+              <w:spacing w:line="360" w:lineRule="auto"/>
+            </w:pPr>
+            <w:r>
+              <w:t xml:space="preserve">            </w:t>
+            </w:r>
+            <w:proofErr w:type="spellStart"/>
+            <w:r>
+              <w:t>auto_increment</w:t>
+            </w:r>
+            <w:proofErr w:type="spellEnd"/>
+            <w:r>
+              <w:t xml:space="preserve"> = 0;</w:t>
+            </w:r>
+          </w:p>
+          <w:p>
+            <w:pPr>
+              <w:spacing w:line="360" w:lineRule="auto"/>
+            </w:pPr>
+            <w:r>
+              <w:t xml:space="preserve">            </w:t>
+            </w:r>
+            <w:proofErr w:type="spellStart"/>
+            <w:r>
+              <w:t>HAL_</w:t>
+            </w:r>
+            <w:proofErr w:type="gramStart"/>
+            <w:r>
+              <w:t>Delay</w:t>
+            </w:r>
+            <w:proofErr w:type="spellEnd"/>
+            <w:r>
+              <w:t>(</w:t>
+            </w:r>
+            <w:proofErr w:type="gramEnd"/>
+            <w:r>
+              <w:t>200);</w:t>
+            </w:r>
+          </w:p>
+          <w:p>
+            <w:pPr>
+              <w:spacing w:line="360" w:lineRule="auto"/>
+            </w:pPr>
+            <w:r>
+              <w:t xml:space="preserve">        }</w:t>
+            </w:r>
+          </w:p>
+          <w:p>
+            <w:pPr>
+              <w:spacing w:line="360" w:lineRule="auto"/>
+            </w:pPr>
+            <w:r>
+              <w:t xml:space="preserve">        if (</w:t>
+            </w:r>
+            <w:proofErr w:type="spellStart"/>
+            <w:r>
+              <w:t>auto_increment</w:t>
+            </w:r>
+            <w:proofErr w:type="spellEnd"/>
+            <w:r>
+              <w:t xml:space="preserve"> &amp;&amp; (</w:t>
+            </w:r>
+            <w:proofErr w:type="spellStart"/>
+            <w:r>
+              <w:t>HAL_</w:t>
+            </w:r>
+            <w:proofErr w:type="gramStart"/>
+            <w:r>
+              <w:t>GetTick</w:t>
+            </w:r>
+            <w:proofErr w:type="spellEnd"/>
+            <w:r>
+              <w:t>(</w:t>
+            </w:r>
+            <w:proofErr w:type="gramEnd"/>
+            <w:r>
+              <w:t xml:space="preserve">) - </w:t>
+            </w:r>
+            <w:proofErr w:type="spellStart"/>
+            <w:r>
+              <w:t>last_update_time</w:t>
+            </w:r>
+            <w:proofErr w:type="spellEnd"/>
+            <w:r>
+              <w:t xml:space="preserve"> &gt;= 1000)) {</w:t>
+            </w:r>
+          </w:p>
+          <w:p>
+            <w:pPr>
+              <w:spacing w:line="360" w:lineRule="auto"/>
+            </w:pPr>
+            <w:r>
+              <w:t xml:space="preserve">            </w:t>
+            </w:r>
+            <w:proofErr w:type="spellStart"/>
+            <w:r>
+              <w:t>last_update_time</w:t>
+            </w:r>
+            <w:proofErr w:type="spellEnd"/>
+            <w:r>
+              <w:t xml:space="preserve"> = </w:t>
+            </w:r>
+            <w:proofErr w:type="spellStart"/>
+            <w:r>
+              <w:t>HAL_</w:t>
+            </w:r>
+            <w:proofErr w:type="gramStart"/>
+            <w:r>
+              <w:t>GetTick</w:t>
+            </w:r>
+            <w:proofErr w:type="spellEnd"/>
+            <w:r>
+              <w:t>(</w:t>
+            </w:r>
+            <w:proofErr w:type="gramEnd"/>
+            <w:r>
+              <w:t xml:space="preserve">); </w:t>
+            </w:r>
+          </w:p>
+          <w:p>
+            <w:pPr>
+              <w:spacing w:line="360" w:lineRule="auto"/>
+            </w:pPr>
+            <w:r>
+              <w:t xml:space="preserve">            </w:t>
+            </w:r>
+            <w:proofErr w:type="spellStart"/>
+            <w:r>
+              <w:t>product_count</w:t>
+            </w:r>
+            <w:proofErr w:type="spellEnd"/>
+            <w:r>
+              <w:t>++;</w:t>
+            </w:r>
+          </w:p>
+          <w:p>
+            <w:pPr>
+              <w:spacing w:line="360" w:lineRule="auto"/>
+            </w:pPr>
+            <w:r>
+              <w:t xml:space="preserve">            </w:t>
+            </w:r>
+            <w:proofErr w:type="spellStart"/>
+            <w:r>
+              <w:t>LCD_</w:t>
+            </w:r>
+            <w:proofErr w:type="gramStart"/>
+            <w:r>
+              <w:t>UpdateProductCount</w:t>
+            </w:r>
+            <w:proofErr w:type="spellEnd"/>
+            <w:r>
+              <w:t>(</w:t>
+            </w:r>
+            <w:proofErr w:type="gramEnd"/>
+            <w:r>
+              <w:t>);</w:t>
+            </w:r>
+          </w:p>
+          <w:p>
+            <w:pPr>
+              <w:spacing w:line="360" w:lineRule="auto"/>
+            </w:pPr>
+            <w:r>
+              <w:t xml:space="preserve">        }</w:t>
+            </w:r>
+          </w:p>
+          <w:p>
+            <w:pPr>
+              <w:spacing w:line="360" w:lineRule="auto"/>
+            </w:pPr>
+            <w:r>
+              <w:t xml:space="preserve">    }</w:t>
+            </w:r>
+          </w:p>
+          <w:p>
+            <w:pPr>
+              <w:spacing w:line="360" w:lineRule="auto"/>
+            </w:pPr>
+            <w:r>
+              <w:t>}</w:t>
+            </w:r>
+          </w:p>
+        </w:tc>
+      </w:tr>
+    </w:tbl>
     <w:p>
       <w:pPr>
         <w:spacing w:line="360" w:lineRule="auto"/>
       </w:pPr>
-      <w:r>
-        <w:tab/>
-      </w:r>
-    </w:p>
-    <w:p>
-      <w:pPr>
-        <w:spacing w:line="360" w:lineRule="auto"/>
-      </w:pPr>
-      <w:r>
-        <w:tab/>
-      </w:r>
-    </w:p>
-    <w:p>
-      <w:pPr>
-        <w:spacing w:line="360" w:lineRule="auto"/>
-      </w:pPr>
-      <w:r>
-        <w:tab/>
-      </w:r>
-    </w:p>
-    <w:p>
-      <w:pPr>
-        <w:spacing w:line="360" w:lineRule="auto"/>
-      </w:pPr>
-      <w:r>
-        <w:tab/>
-      </w:r>
     </w:p>
     <w:p>
       <w:pPr>
@@ -9501,7 +10891,6 @@
         <w:spacing w:line="360" w:lineRule="auto"/>
       </w:pPr>
       <w:r>
-        <w:lastRenderedPageBreak/>
         <w:t xml:space="preserve">- </w:t>
       </w:r>
       <w:proofErr w:type="spellStart"/>
@@ -9733,6 +11122,1280 @@
       <w:r>
         <w:tab/>
       </w:r>
+    </w:p>
+    <w:tbl>
+      <w:tblPr>
+        <w:tblStyle w:val="TableGrid"/>
+        <w:tblW w:w="0" w:type="auto"/>
+        <w:tblLook w:val="04A0" w:firstRow="1" w:lastRow="0" w:firstColumn="1" w:lastColumn="0" w:noHBand="0" w:noVBand="1"/>
+      </w:tblPr>
+      <w:tblGrid>
+        <w:gridCol w:w="9016"/>
+      </w:tblGrid>
+      <w:tr>
+        <w:tc>
+          <w:tcPr>
+            <w:tcW w:w="9016" w:type="dxa"/>
+          </w:tcPr>
+          <w:p>
+            <w:pPr>
+              <w:spacing w:line="360" w:lineRule="auto"/>
+            </w:pPr>
+            <w:r>
+              <w:t xml:space="preserve">uint8_t hours = 14;  </w:t>
+            </w:r>
+          </w:p>
+          <w:p>
+            <w:pPr>
+              <w:spacing w:line="360" w:lineRule="auto"/>
+            </w:pPr>
+            <w:r>
+              <w:lastRenderedPageBreak/>
+              <w:t xml:space="preserve">uint8_t minutes = 3; </w:t>
+            </w:r>
+          </w:p>
+          <w:p>
+            <w:pPr>
+              <w:spacing w:line="360" w:lineRule="auto"/>
+            </w:pPr>
+            <w:r>
+              <w:t xml:space="preserve">uint8_t seconds = 5; </w:t>
+            </w:r>
+          </w:p>
+          <w:p>
+            <w:pPr>
+              <w:spacing w:line="360" w:lineRule="auto"/>
+            </w:pPr>
+          </w:p>
+          <w:p>
+            <w:pPr>
+              <w:spacing w:line="360" w:lineRule="auto"/>
+            </w:pPr>
+            <w:r>
+              <w:t xml:space="preserve">uint8_t </w:t>
+            </w:r>
+            <w:proofErr w:type="spellStart"/>
+            <w:r>
+              <w:t>auto_increment</w:t>
+            </w:r>
+            <w:proofErr w:type="spellEnd"/>
+            <w:r>
+              <w:t xml:space="preserve"> = GPIO_PIN_RESET; </w:t>
+            </w:r>
+          </w:p>
+          <w:p>
+            <w:pPr>
+              <w:spacing w:line="360" w:lineRule="auto"/>
+            </w:pPr>
+            <w:r>
+              <w:t xml:space="preserve">uint32_t </w:t>
+            </w:r>
+            <w:proofErr w:type="spellStart"/>
+            <w:r>
+              <w:t>last_update_time</w:t>
+            </w:r>
+            <w:proofErr w:type="spellEnd"/>
+            <w:r>
+              <w:t xml:space="preserve"> = 0; </w:t>
+            </w:r>
+          </w:p>
+          <w:p>
+            <w:pPr>
+              <w:spacing w:line="360" w:lineRule="auto"/>
+            </w:pPr>
+          </w:p>
+          <w:p>
+            <w:pPr>
+              <w:spacing w:line="360" w:lineRule="auto"/>
+            </w:pPr>
+            <w:r>
+              <w:t xml:space="preserve">void </w:t>
+            </w:r>
+            <w:proofErr w:type="spellStart"/>
+            <w:proofErr w:type="gramStart"/>
+            <w:r>
+              <w:t>DisplayTime</w:t>
+            </w:r>
+            <w:proofErr w:type="spellEnd"/>
+            <w:r>
+              <w:t>(</w:t>
+            </w:r>
+            <w:proofErr w:type="gramEnd"/>
+            <w:r>
+              <w:t>) {</w:t>
+            </w:r>
+          </w:p>
+          <w:p>
+            <w:pPr>
+              <w:spacing w:line="360" w:lineRule="auto"/>
+            </w:pPr>
+            <w:r>
+              <w:tab/>
+              <w:t xml:space="preserve">char </w:t>
+            </w:r>
+            <w:proofErr w:type="spellStart"/>
+            <w:proofErr w:type="gramStart"/>
+            <w:r>
+              <w:t>timeString</w:t>
+            </w:r>
+            <w:proofErr w:type="spellEnd"/>
+            <w:r>
+              <w:t>[</w:t>
+            </w:r>
+            <w:proofErr w:type="gramEnd"/>
+            <w:r>
+              <w:t xml:space="preserve">16]; </w:t>
+            </w:r>
+          </w:p>
+          <w:p>
+            <w:pPr>
+              <w:spacing w:line="360" w:lineRule="auto"/>
+            </w:pPr>
+            <w:r>
+              <w:tab/>
+            </w:r>
+            <w:proofErr w:type="spellStart"/>
+            <w:proofErr w:type="gramStart"/>
+            <w:r>
+              <w:t>sprintf</w:t>
+            </w:r>
+            <w:proofErr w:type="spellEnd"/>
+            <w:r>
+              <w:t>(</w:t>
+            </w:r>
+            <w:proofErr w:type="spellStart"/>
+            <w:proofErr w:type="gramEnd"/>
+            <w:r>
+              <w:t>timeString</w:t>
+            </w:r>
+            <w:proofErr w:type="spellEnd"/>
+            <w:r>
+              <w:t>, "CLOCK: %02d:%02d:%02d", hours, minutes, seconds);</w:t>
+            </w:r>
+          </w:p>
+          <w:p>
+            <w:pPr>
+              <w:spacing w:line="360" w:lineRule="auto"/>
+            </w:pPr>
+            <w:r>
+              <w:tab/>
+            </w:r>
+            <w:proofErr w:type="spellStart"/>
+            <w:r>
+              <w:t>LCD_</w:t>
+            </w:r>
+            <w:proofErr w:type="gramStart"/>
+            <w:r>
+              <w:t>GotoXY</w:t>
+            </w:r>
+            <w:proofErr w:type="spellEnd"/>
+            <w:r>
+              <w:t>(</w:t>
+            </w:r>
+            <w:proofErr w:type="gramEnd"/>
+            <w:r>
+              <w:t xml:space="preserve">0, 0); </w:t>
+            </w:r>
+          </w:p>
+          <w:p>
+            <w:pPr>
+              <w:spacing w:line="360" w:lineRule="auto"/>
+            </w:pPr>
+            <w:r>
+              <w:tab/>
+            </w:r>
+            <w:proofErr w:type="spellStart"/>
+            <w:r>
+              <w:t>LCD_</w:t>
+            </w:r>
+            <w:proofErr w:type="gramStart"/>
+            <w:r>
+              <w:t>PutString</w:t>
+            </w:r>
+            <w:proofErr w:type="spellEnd"/>
+            <w:r>
+              <w:t>(</w:t>
+            </w:r>
+            <w:proofErr w:type="gramEnd"/>
+            <w:r>
+              <w:t>(uint8_t *)</w:t>
+            </w:r>
+            <w:proofErr w:type="spellStart"/>
+            <w:r>
+              <w:t>timeString</w:t>
+            </w:r>
+            <w:proofErr w:type="spellEnd"/>
+            <w:r>
+              <w:t>);</w:t>
+            </w:r>
+          </w:p>
+          <w:p>
+            <w:pPr>
+              <w:spacing w:line="360" w:lineRule="auto"/>
+            </w:pPr>
+            <w:r>
+              <w:t>}</w:t>
+            </w:r>
+          </w:p>
+          <w:p>
+            <w:pPr>
+              <w:spacing w:line="360" w:lineRule="auto"/>
+            </w:pPr>
+          </w:p>
+          <w:p>
+            <w:pPr>
+              <w:spacing w:line="360" w:lineRule="auto"/>
+            </w:pPr>
+            <w:r>
+              <w:t xml:space="preserve">void </w:t>
+            </w:r>
+            <w:proofErr w:type="spellStart"/>
+            <w:r>
+              <w:t>UpdateTime</w:t>
+            </w:r>
+            <w:proofErr w:type="spellEnd"/>
+            <w:r>
+              <w:t>(void) {</w:t>
+            </w:r>
+          </w:p>
+          <w:p>
+            <w:pPr>
+              <w:spacing w:line="360" w:lineRule="auto"/>
+            </w:pPr>
+            <w:r>
+              <w:tab/>
+              <w:t>if (</w:t>
+            </w:r>
+            <w:proofErr w:type="spellStart"/>
+            <w:r>
+              <w:t>HAL_</w:t>
+            </w:r>
+            <w:proofErr w:type="gramStart"/>
+            <w:r>
+              <w:t>GetTick</w:t>
+            </w:r>
+            <w:proofErr w:type="spellEnd"/>
+            <w:r>
+              <w:t>(</w:t>
+            </w:r>
+            <w:proofErr w:type="gramEnd"/>
+            <w:r>
+              <w:t xml:space="preserve">) - </w:t>
+            </w:r>
+            <w:proofErr w:type="spellStart"/>
+            <w:r>
+              <w:t>last_update_time</w:t>
+            </w:r>
+            <w:proofErr w:type="spellEnd"/>
+            <w:r>
+              <w:t xml:space="preserve"> &gt;= 1000) {</w:t>
+            </w:r>
+          </w:p>
+          <w:p>
+            <w:pPr>
+              <w:spacing w:line="360" w:lineRule="auto"/>
+            </w:pPr>
+            <w:r>
+              <w:tab/>
+            </w:r>
+            <w:r>
+              <w:tab/>
+            </w:r>
+            <w:r>
+              <w:tab/>
+            </w:r>
+            <w:proofErr w:type="spellStart"/>
+            <w:r>
+              <w:t>last_update_time</w:t>
+            </w:r>
+            <w:proofErr w:type="spellEnd"/>
+            <w:r>
+              <w:t xml:space="preserve"> = </w:t>
+            </w:r>
+            <w:proofErr w:type="spellStart"/>
+            <w:r>
+              <w:t>HAL_</w:t>
+            </w:r>
+            <w:proofErr w:type="gramStart"/>
+            <w:r>
+              <w:t>GetTick</w:t>
+            </w:r>
+            <w:proofErr w:type="spellEnd"/>
+            <w:r>
+              <w:t>(</w:t>
+            </w:r>
+            <w:proofErr w:type="gramEnd"/>
+            <w:r>
+              <w:t xml:space="preserve">); </w:t>
+            </w:r>
+          </w:p>
+          <w:p>
+            <w:pPr>
+              <w:spacing w:line="360" w:lineRule="auto"/>
+            </w:pPr>
+            <w:r>
+              <w:tab/>
+              <w:t>}</w:t>
+            </w:r>
+          </w:p>
+          <w:p>
+            <w:pPr>
+              <w:spacing w:line="360" w:lineRule="auto"/>
+            </w:pPr>
+            <w:r>
+              <w:tab/>
+            </w:r>
+            <w:r>
+              <w:tab/>
+            </w:r>
+            <w:r>
+              <w:tab/>
+            </w:r>
+          </w:p>
+          <w:p>
+            <w:pPr>
+              <w:spacing w:line="360" w:lineRule="auto"/>
+            </w:pPr>
+            <w:r>
+              <w:tab/>
+              <w:t>seconds++;</w:t>
+            </w:r>
+          </w:p>
+          <w:p>
+            <w:pPr>
+              <w:spacing w:line="360" w:lineRule="auto"/>
+            </w:pPr>
+            <w:r>
+              <w:tab/>
+              <w:t>if (seconds &gt;= 60) {</w:t>
+            </w:r>
+          </w:p>
+          <w:p>
+            <w:pPr>
+              <w:spacing w:line="360" w:lineRule="auto"/>
+            </w:pPr>
+            <w:r>
+              <w:tab/>
+            </w:r>
+            <w:r>
+              <w:tab/>
+            </w:r>
+            <w:r>
+              <w:tab/>
+              <w:t>seconds = 0;</w:t>
+            </w:r>
+          </w:p>
+          <w:p>
+            <w:pPr>
+              <w:spacing w:line="360" w:lineRule="auto"/>
+            </w:pPr>
+            <w:r>
+              <w:tab/>
+            </w:r>
+            <w:r>
+              <w:tab/>
+            </w:r>
+            <w:r>
+              <w:tab/>
+              <w:t>minutes++;</w:t>
+            </w:r>
+          </w:p>
+          <w:p>
+            <w:pPr>
+              <w:spacing w:line="360" w:lineRule="auto"/>
+            </w:pPr>
+            <w:r>
+              <w:tab/>
+            </w:r>
+            <w:r>
+              <w:tab/>
+            </w:r>
+            <w:r>
+              <w:tab/>
+              <w:t>if (minutes &gt;= 60) {</w:t>
+            </w:r>
+          </w:p>
+          <w:p>
+            <w:pPr>
+              <w:spacing w:line="360" w:lineRule="auto"/>
+            </w:pPr>
+            <w:r>
+              <w:tab/>
+            </w:r>
+            <w:r>
+              <w:tab/>
+            </w:r>
+            <w:r>
+              <w:tab/>
+            </w:r>
+            <w:r>
+              <w:tab/>
+            </w:r>
+            <w:r>
+              <w:tab/>
+              <w:t>minutes = 0;</w:t>
+            </w:r>
+          </w:p>
+          <w:p>
+            <w:pPr>
+              <w:spacing w:line="360" w:lineRule="auto"/>
+            </w:pPr>
+            <w:r>
+              <w:tab/>
+            </w:r>
+            <w:r>
+              <w:tab/>
+            </w:r>
+            <w:r>
+              <w:tab/>
+            </w:r>
+            <w:r>
+              <w:tab/>
+            </w:r>
+            <w:r>
+              <w:tab/>
+              <w:t>hours++;</w:t>
+            </w:r>
+          </w:p>
+          <w:p>
+            <w:pPr>
+              <w:spacing w:line="360" w:lineRule="auto"/>
+            </w:pPr>
+            <w:r>
+              <w:tab/>
+            </w:r>
+            <w:r>
+              <w:tab/>
+            </w:r>
+            <w:r>
+              <w:tab/>
+            </w:r>
+            <w:r>
+              <w:tab/>
+            </w:r>
+            <w:r>
+              <w:tab/>
+              <w:t>if (hours &gt;= 24) {</w:t>
+            </w:r>
+          </w:p>
+          <w:p>
+            <w:pPr>
+              <w:spacing w:line="360" w:lineRule="auto"/>
+            </w:pPr>
+            <w:r>
+              <w:tab/>
+            </w:r>
+            <w:r>
+              <w:tab/>
+            </w:r>
+            <w:r>
+              <w:tab/>
+            </w:r>
+            <w:r>
+              <w:tab/>
+            </w:r>
+            <w:r>
+              <w:tab/>
+            </w:r>
+            <w:r>
+              <w:tab/>
+            </w:r>
+            <w:r>
+              <w:tab/>
+              <w:t>hours = 0;</w:t>
+            </w:r>
+          </w:p>
+          <w:p>
+            <w:pPr>
+              <w:spacing w:line="360" w:lineRule="auto"/>
+            </w:pPr>
+            <w:r>
+              <w:tab/>
+            </w:r>
+            <w:r>
+              <w:tab/>
+            </w:r>
+            <w:r>
+              <w:tab/>
+            </w:r>
+            <w:r>
+              <w:tab/>
+            </w:r>
+            <w:r>
+              <w:tab/>
+              <w:t>}</w:t>
+            </w:r>
+          </w:p>
+          <w:p>
+            <w:pPr>
+              <w:spacing w:line="360" w:lineRule="auto"/>
+            </w:pPr>
+            <w:r>
+              <w:tab/>
+            </w:r>
+            <w:r>
+              <w:tab/>
+            </w:r>
+            <w:r>
+              <w:tab/>
+              <w:t>}</w:t>
+            </w:r>
+          </w:p>
+          <w:p>
+            <w:pPr>
+              <w:spacing w:line="360" w:lineRule="auto"/>
+            </w:pPr>
+            <w:r>
+              <w:tab/>
+              <w:t>}</w:t>
+            </w:r>
+          </w:p>
+          <w:p>
+            <w:pPr>
+              <w:spacing w:line="360" w:lineRule="auto"/>
+            </w:pPr>
+            <w:r>
+              <w:lastRenderedPageBreak/>
+              <w:tab/>
+            </w:r>
+            <w:proofErr w:type="spellStart"/>
+            <w:proofErr w:type="gramStart"/>
+            <w:r>
+              <w:t>DisplayTime</w:t>
+            </w:r>
+            <w:proofErr w:type="spellEnd"/>
+            <w:r>
+              <w:t>(</w:t>
+            </w:r>
+            <w:proofErr w:type="gramEnd"/>
+            <w:r>
+              <w:t>);</w:t>
+            </w:r>
+          </w:p>
+          <w:p>
+            <w:pPr>
+              <w:spacing w:line="360" w:lineRule="auto"/>
+            </w:pPr>
+            <w:r>
+              <w:t>}</w:t>
+            </w:r>
+          </w:p>
+          <w:p>
+            <w:pPr>
+              <w:spacing w:line="360" w:lineRule="auto"/>
+            </w:pPr>
+          </w:p>
+          <w:p>
+            <w:pPr>
+              <w:spacing w:line="360" w:lineRule="auto"/>
+            </w:pPr>
+          </w:p>
+          <w:p>
+            <w:pPr>
+              <w:spacing w:line="360" w:lineRule="auto"/>
+            </w:pPr>
+            <w:r>
+              <w:t>int main(void) {</w:t>
+            </w:r>
+          </w:p>
+          <w:p>
+            <w:pPr>
+              <w:spacing w:line="360" w:lineRule="auto"/>
+            </w:pPr>
+            <w:r>
+              <w:tab/>
+            </w:r>
+            <w:proofErr w:type="spellStart"/>
+            <w:r>
+              <w:t>HAL_</w:t>
+            </w:r>
+            <w:proofErr w:type="gramStart"/>
+            <w:r>
+              <w:t>Init</w:t>
+            </w:r>
+            <w:proofErr w:type="spellEnd"/>
+            <w:r>
+              <w:t>(</w:t>
+            </w:r>
+            <w:proofErr w:type="gramEnd"/>
+            <w:r>
+              <w:t xml:space="preserve">); </w:t>
+            </w:r>
+          </w:p>
+          <w:p>
+            <w:pPr>
+              <w:spacing w:line="360" w:lineRule="auto"/>
+            </w:pPr>
+            <w:r>
+              <w:tab/>
+            </w:r>
+            <w:proofErr w:type="spellStart"/>
+            <w:r>
+              <w:t>SystemClock_</w:t>
+            </w:r>
+            <w:proofErr w:type="gramStart"/>
+            <w:r>
+              <w:t>Config</w:t>
+            </w:r>
+            <w:proofErr w:type="spellEnd"/>
+            <w:r>
+              <w:t>(</w:t>
+            </w:r>
+            <w:proofErr w:type="gramEnd"/>
+            <w:r>
+              <w:t xml:space="preserve">); </w:t>
+            </w:r>
+          </w:p>
+          <w:p>
+            <w:pPr>
+              <w:spacing w:line="360" w:lineRule="auto"/>
+            </w:pPr>
+            <w:r>
+              <w:tab/>
+            </w:r>
+            <w:proofErr w:type="spellStart"/>
+            <w:r>
+              <w:t>MX_GPIO_</w:t>
+            </w:r>
+            <w:proofErr w:type="gramStart"/>
+            <w:r>
+              <w:t>Init</w:t>
+            </w:r>
+            <w:proofErr w:type="spellEnd"/>
+            <w:r>
+              <w:t>(</w:t>
+            </w:r>
+            <w:proofErr w:type="gramEnd"/>
+            <w:r>
+              <w:t xml:space="preserve">); </w:t>
+            </w:r>
+          </w:p>
+          <w:p>
+            <w:pPr>
+              <w:spacing w:line="360" w:lineRule="auto"/>
+            </w:pPr>
+            <w:r>
+              <w:tab/>
+            </w:r>
+            <w:proofErr w:type="spellStart"/>
+            <w:r>
+              <w:t>LCD_</w:t>
+            </w:r>
+            <w:proofErr w:type="gramStart"/>
+            <w:r>
+              <w:t>Init</w:t>
+            </w:r>
+            <w:proofErr w:type="spellEnd"/>
+            <w:r>
+              <w:t>(</w:t>
+            </w:r>
+            <w:proofErr w:type="gramEnd"/>
+            <w:r>
+              <w:t xml:space="preserve">); </w:t>
+            </w:r>
+          </w:p>
+          <w:p>
+            <w:pPr>
+              <w:spacing w:line="360" w:lineRule="auto"/>
+            </w:pPr>
+          </w:p>
+          <w:p>
+            <w:pPr>
+              <w:spacing w:line="360" w:lineRule="auto"/>
+            </w:pPr>
+            <w:r>
+              <w:tab/>
+              <w:t>while (1) {</w:t>
+            </w:r>
+          </w:p>
+          <w:p>
+            <w:pPr>
+              <w:spacing w:line="360" w:lineRule="auto"/>
+            </w:pPr>
+            <w:r>
+              <w:tab/>
+            </w:r>
+            <w:r>
+              <w:tab/>
+              <w:t xml:space="preserve">uint8_t button_P1 = </w:t>
+            </w:r>
+            <w:proofErr w:type="spellStart"/>
+            <w:r>
+              <w:t>HAL_GPIO_</w:t>
+            </w:r>
+            <w:proofErr w:type="gramStart"/>
+            <w:r>
+              <w:t>ReadPin</w:t>
+            </w:r>
+            <w:proofErr w:type="spellEnd"/>
+            <w:r>
+              <w:t>(</w:t>
+            </w:r>
+            <w:proofErr w:type="gramEnd"/>
+            <w:r>
+              <w:t>P1_GPIO_Port, P1_Pin);</w:t>
+            </w:r>
+          </w:p>
+          <w:p>
+            <w:pPr>
+              <w:spacing w:line="360" w:lineRule="auto"/>
+            </w:pPr>
+            <w:r>
+              <w:tab/>
+            </w:r>
+            <w:r>
+              <w:tab/>
+              <w:t xml:space="preserve">uint8_t button_P2 = </w:t>
+            </w:r>
+            <w:proofErr w:type="spellStart"/>
+            <w:r>
+              <w:t>HAL_GPIO_</w:t>
+            </w:r>
+            <w:proofErr w:type="gramStart"/>
+            <w:r>
+              <w:t>ReadPin</w:t>
+            </w:r>
+            <w:proofErr w:type="spellEnd"/>
+            <w:r>
+              <w:t>(</w:t>
+            </w:r>
+            <w:proofErr w:type="gramEnd"/>
+            <w:r>
+              <w:t>P2_GPIO_Port, P2_Pin);</w:t>
+            </w:r>
+          </w:p>
+          <w:p>
+            <w:pPr>
+              <w:spacing w:line="360" w:lineRule="auto"/>
+            </w:pPr>
+            <w:r>
+              <w:tab/>
+            </w:r>
+            <w:r>
+              <w:tab/>
+              <w:t xml:space="preserve">uint8_t button_P3 = </w:t>
+            </w:r>
+            <w:proofErr w:type="spellStart"/>
+            <w:r>
+              <w:t>HAL_GPIO_</w:t>
+            </w:r>
+            <w:proofErr w:type="gramStart"/>
+            <w:r>
+              <w:t>ReadPin</w:t>
+            </w:r>
+            <w:proofErr w:type="spellEnd"/>
+            <w:r>
+              <w:t>(</w:t>
+            </w:r>
+            <w:proofErr w:type="gramEnd"/>
+            <w:r>
+              <w:t>P3_GPIO_Port, P3_Pin);</w:t>
+            </w:r>
+          </w:p>
+          <w:p>
+            <w:pPr>
+              <w:spacing w:line="360" w:lineRule="auto"/>
+            </w:pPr>
+            <w:r>
+              <w:tab/>
+            </w:r>
+            <w:r>
+              <w:tab/>
+              <w:t xml:space="preserve">uint8_t button_P4 = </w:t>
+            </w:r>
+            <w:proofErr w:type="spellStart"/>
+            <w:r>
+              <w:t>HAL_GPIO_</w:t>
+            </w:r>
+            <w:proofErr w:type="gramStart"/>
+            <w:r>
+              <w:t>ReadPin</w:t>
+            </w:r>
+            <w:proofErr w:type="spellEnd"/>
+            <w:r>
+              <w:t>(</w:t>
+            </w:r>
+            <w:proofErr w:type="gramEnd"/>
+            <w:r>
+              <w:t>P4_GPIO_Port, P4_Pin);</w:t>
+            </w:r>
+          </w:p>
+          <w:p>
+            <w:pPr>
+              <w:spacing w:line="360" w:lineRule="auto"/>
+            </w:pPr>
+            <w:r>
+              <w:tab/>
+            </w:r>
+            <w:r>
+              <w:tab/>
+            </w:r>
+          </w:p>
+          <w:p>
+            <w:pPr>
+              <w:spacing w:line="360" w:lineRule="auto"/>
+            </w:pPr>
+            <w:r>
+              <w:tab/>
+            </w:r>
+            <w:r>
+              <w:tab/>
+            </w:r>
+            <w:proofErr w:type="spellStart"/>
+            <w:proofErr w:type="gramStart"/>
+            <w:r>
+              <w:t>DisplayTime</w:t>
+            </w:r>
+            <w:proofErr w:type="spellEnd"/>
+            <w:r>
+              <w:t>(</w:t>
+            </w:r>
+            <w:proofErr w:type="gramEnd"/>
+            <w:r>
+              <w:t xml:space="preserve">); </w:t>
+            </w:r>
+          </w:p>
+          <w:p>
+            <w:pPr>
+              <w:spacing w:line="360" w:lineRule="auto"/>
+            </w:pPr>
+          </w:p>
+          <w:p>
+            <w:pPr>
+              <w:spacing w:line="360" w:lineRule="auto"/>
+            </w:pPr>
+            <w:r>
+              <w:tab/>
+            </w:r>
+          </w:p>
+          <w:p>
+            <w:pPr>
+              <w:spacing w:line="360" w:lineRule="auto"/>
+            </w:pPr>
+            <w:r>
+              <w:tab/>
+            </w:r>
+            <w:r>
+              <w:tab/>
+              <w:t xml:space="preserve">if (button_P1 == GPIO_PIN_RESET) { </w:t>
+            </w:r>
+          </w:p>
+          <w:p>
+            <w:pPr>
+              <w:spacing w:line="360" w:lineRule="auto"/>
+            </w:pPr>
+            <w:r>
+              <w:tab/>
+            </w:r>
+            <w:r>
+              <w:tab/>
+            </w:r>
+            <w:r>
+              <w:tab/>
+              <w:t>if (</w:t>
+            </w:r>
+            <w:proofErr w:type="spellStart"/>
+            <w:r>
+              <w:t>auto_increment</w:t>
+            </w:r>
+            <w:proofErr w:type="spellEnd"/>
+            <w:r>
+              <w:t xml:space="preserve"> == 0) {</w:t>
+            </w:r>
+          </w:p>
+          <w:p>
+            <w:pPr>
+              <w:spacing w:line="360" w:lineRule="auto"/>
+            </w:pPr>
+            <w:r>
+              <w:tab/>
+            </w:r>
+            <w:r>
+              <w:tab/>
+            </w:r>
+            <w:r>
+              <w:tab/>
+            </w:r>
+            <w:r>
+              <w:tab/>
+            </w:r>
+            <w:proofErr w:type="spellStart"/>
+            <w:r>
+              <w:t>auto_increment</w:t>
+            </w:r>
+            <w:proofErr w:type="spellEnd"/>
+            <w:r>
+              <w:t xml:space="preserve"> = 1;</w:t>
+            </w:r>
+          </w:p>
+          <w:p>
+            <w:pPr>
+              <w:spacing w:line="360" w:lineRule="auto"/>
+            </w:pPr>
+            <w:r>
+              <w:tab/>
+            </w:r>
+            <w:r>
+              <w:tab/>
+            </w:r>
+            <w:r>
+              <w:tab/>
+              <w:t>}</w:t>
+            </w:r>
+          </w:p>
+          <w:p>
+            <w:pPr>
+              <w:spacing w:line="360" w:lineRule="auto"/>
+            </w:pPr>
+            <w:r>
+              <w:tab/>
+            </w:r>
+            <w:r>
+              <w:tab/>
+            </w:r>
+            <w:r>
+              <w:tab/>
+              <w:t xml:space="preserve">else </w:t>
+            </w:r>
+            <w:proofErr w:type="spellStart"/>
+            <w:r>
+              <w:t>auto_increment</w:t>
+            </w:r>
+            <w:proofErr w:type="spellEnd"/>
+            <w:r>
+              <w:t xml:space="preserve"> = 0;</w:t>
+            </w:r>
+          </w:p>
+          <w:p>
+            <w:pPr>
+              <w:spacing w:line="360" w:lineRule="auto"/>
+            </w:pPr>
+            <w:r>
+              <w:tab/>
+            </w:r>
+            <w:r>
+              <w:tab/>
+              <w:t>}</w:t>
+            </w:r>
+          </w:p>
+          <w:p>
+            <w:pPr>
+              <w:spacing w:line="360" w:lineRule="auto"/>
+            </w:pPr>
+            <w:r>
+              <w:tab/>
+            </w:r>
+            <w:r>
+              <w:tab/>
+              <w:t>if (</w:t>
+            </w:r>
+            <w:proofErr w:type="spellStart"/>
+            <w:r>
+              <w:t>auto_increment</w:t>
+            </w:r>
+            <w:proofErr w:type="spellEnd"/>
+            <w:r>
+              <w:t>) {</w:t>
+            </w:r>
+          </w:p>
+          <w:p>
+            <w:pPr>
+              <w:spacing w:line="360" w:lineRule="auto"/>
+            </w:pPr>
+            <w:r>
+              <w:tab/>
+            </w:r>
+            <w:r>
+              <w:tab/>
+            </w:r>
+            <w:r>
+              <w:tab/>
+            </w:r>
+            <w:r>
+              <w:tab/>
+            </w:r>
+            <w:r>
+              <w:tab/>
+            </w:r>
+            <w:proofErr w:type="spellStart"/>
+            <w:proofErr w:type="gramStart"/>
+            <w:r>
+              <w:t>UpdateTime</w:t>
+            </w:r>
+            <w:proofErr w:type="spellEnd"/>
+            <w:r>
+              <w:t>(</w:t>
+            </w:r>
+            <w:proofErr w:type="gramEnd"/>
+            <w:r>
+              <w:t>);</w:t>
+            </w:r>
+          </w:p>
+          <w:p>
+            <w:pPr>
+              <w:spacing w:line="360" w:lineRule="auto"/>
+            </w:pPr>
+            <w:r>
+              <w:lastRenderedPageBreak/>
+              <w:tab/>
+            </w:r>
+            <w:r>
+              <w:tab/>
+            </w:r>
+            <w:r>
+              <w:tab/>
+              <w:t>}</w:t>
+            </w:r>
+          </w:p>
+          <w:p>
+            <w:pPr>
+              <w:spacing w:line="360" w:lineRule="auto"/>
+            </w:pPr>
+            <w:r>
+              <w:tab/>
+            </w:r>
+            <w:r>
+              <w:tab/>
+              <w:t>if (button_P2 == GPIO_PIN_RESET) {</w:t>
+            </w:r>
+          </w:p>
+          <w:p>
+            <w:pPr>
+              <w:spacing w:line="360" w:lineRule="auto"/>
+            </w:pPr>
+            <w:r>
+              <w:tab/>
+            </w:r>
+            <w:r>
+              <w:tab/>
+            </w:r>
+            <w:r>
+              <w:tab/>
+            </w:r>
+            <w:r>
+              <w:tab/>
+              <w:t xml:space="preserve">hours++; </w:t>
+            </w:r>
+          </w:p>
+          <w:p>
+            <w:pPr>
+              <w:spacing w:line="360" w:lineRule="auto"/>
+            </w:pPr>
+            <w:r>
+              <w:tab/>
+            </w:r>
+            <w:r>
+              <w:tab/>
+            </w:r>
+            <w:r>
+              <w:tab/>
+            </w:r>
+            <w:r>
+              <w:tab/>
+            </w:r>
+            <w:proofErr w:type="spellStart"/>
+            <w:r>
+              <w:t>HAL_</w:t>
+            </w:r>
+            <w:proofErr w:type="gramStart"/>
+            <w:r>
+              <w:t>Delay</w:t>
+            </w:r>
+            <w:proofErr w:type="spellEnd"/>
+            <w:r>
+              <w:t>(</w:t>
+            </w:r>
+            <w:proofErr w:type="gramEnd"/>
+            <w:r>
+              <w:t>200);</w:t>
+            </w:r>
+          </w:p>
+          <w:p>
+            <w:pPr>
+              <w:spacing w:line="360" w:lineRule="auto"/>
+            </w:pPr>
+            <w:r>
+              <w:tab/>
+            </w:r>
+            <w:r>
+              <w:tab/>
+              <w:t>}</w:t>
+            </w:r>
+          </w:p>
+          <w:p>
+            <w:pPr>
+              <w:spacing w:line="360" w:lineRule="auto"/>
+            </w:pPr>
+            <w:r>
+              <w:tab/>
+            </w:r>
+            <w:r>
+              <w:tab/>
+              <w:t>if (button_P3 == GPIO_PIN_RESET) {</w:t>
+            </w:r>
+          </w:p>
+          <w:p>
+            <w:pPr>
+              <w:spacing w:line="360" w:lineRule="auto"/>
+            </w:pPr>
+            <w:r>
+              <w:tab/>
+            </w:r>
+            <w:r>
+              <w:tab/>
+            </w:r>
+            <w:r>
+              <w:tab/>
+            </w:r>
+            <w:r>
+              <w:tab/>
+              <w:t xml:space="preserve">minutes++; </w:t>
+            </w:r>
+          </w:p>
+          <w:p>
+            <w:pPr>
+              <w:spacing w:line="360" w:lineRule="auto"/>
+            </w:pPr>
+            <w:r>
+              <w:tab/>
+            </w:r>
+            <w:r>
+              <w:tab/>
+            </w:r>
+            <w:r>
+              <w:tab/>
+            </w:r>
+            <w:r>
+              <w:tab/>
+            </w:r>
+            <w:proofErr w:type="spellStart"/>
+            <w:r>
+              <w:t>HAL_</w:t>
+            </w:r>
+            <w:proofErr w:type="gramStart"/>
+            <w:r>
+              <w:t>Delay</w:t>
+            </w:r>
+            <w:proofErr w:type="spellEnd"/>
+            <w:r>
+              <w:t>(</w:t>
+            </w:r>
+            <w:proofErr w:type="gramEnd"/>
+            <w:r>
+              <w:t>200);</w:t>
+            </w:r>
+          </w:p>
+          <w:p>
+            <w:pPr>
+              <w:spacing w:line="360" w:lineRule="auto"/>
+            </w:pPr>
+            <w:r>
+              <w:tab/>
+            </w:r>
+            <w:r>
+              <w:tab/>
+              <w:t>}</w:t>
+            </w:r>
+          </w:p>
+          <w:p>
+            <w:pPr>
+              <w:spacing w:line="360" w:lineRule="auto"/>
+            </w:pPr>
+            <w:r>
+              <w:tab/>
+            </w:r>
+            <w:r>
+              <w:tab/>
+              <w:t>if (button_P4 == GPIO_PIN_RESET) {</w:t>
+            </w:r>
+          </w:p>
+          <w:p>
+            <w:pPr>
+              <w:spacing w:line="360" w:lineRule="auto"/>
+            </w:pPr>
+            <w:r>
+              <w:tab/>
+            </w:r>
+            <w:r>
+              <w:tab/>
+            </w:r>
+            <w:r>
+              <w:tab/>
+            </w:r>
+            <w:r>
+              <w:tab/>
+              <w:t>seconds++;</w:t>
+            </w:r>
+          </w:p>
+          <w:p>
+            <w:pPr>
+              <w:spacing w:line="360" w:lineRule="auto"/>
+            </w:pPr>
+            <w:r>
+              <w:tab/>
+            </w:r>
+            <w:r>
+              <w:tab/>
+            </w:r>
+            <w:r>
+              <w:tab/>
+            </w:r>
+            <w:r>
+              <w:tab/>
+            </w:r>
+            <w:proofErr w:type="spellStart"/>
+            <w:r>
+              <w:t>HAL_</w:t>
+            </w:r>
+            <w:proofErr w:type="gramStart"/>
+            <w:r>
+              <w:t>Delay</w:t>
+            </w:r>
+            <w:proofErr w:type="spellEnd"/>
+            <w:r>
+              <w:t>(</w:t>
+            </w:r>
+            <w:proofErr w:type="gramEnd"/>
+            <w:r>
+              <w:t>200);</w:t>
+            </w:r>
+          </w:p>
+          <w:p>
+            <w:pPr>
+              <w:spacing w:line="360" w:lineRule="auto"/>
+            </w:pPr>
+            <w:r>
+              <w:tab/>
+            </w:r>
+            <w:r>
+              <w:tab/>
+              <w:t>}</w:t>
+            </w:r>
+          </w:p>
+          <w:p>
+            <w:pPr>
+              <w:spacing w:line="360" w:lineRule="auto"/>
+            </w:pPr>
+            <w:r>
+              <w:tab/>
+              <w:t>}</w:t>
+            </w:r>
+          </w:p>
+          <w:p>
+            <w:pPr>
+              <w:spacing w:line="360" w:lineRule="auto"/>
+            </w:pPr>
+            <w:r>
+              <w:t>}</w:t>
+            </w:r>
+          </w:p>
+        </w:tc>
+      </w:tr>
+    </w:tbl>
+    <w:p>
+      <w:pPr>
+        <w:spacing w:line="360" w:lineRule="auto"/>
+      </w:pPr>
     </w:p>
     <w:p>
       <w:pPr>

</xml_diff>